<commit_message>
adjusted cover image and updated text rules
</commit_message>
<xml_diff>
--- a/underpower CCG Mod rulebook.docx
+++ b/underpower CCG Mod rulebook.docx
@@ -2,16 +2,15 @@
 <file path=word/document.xml><?xml version="1.0" encoding="utf-8"?>
 <w:document xmlns:wpc="http://schemas.microsoft.com/office/word/2010/wordprocessingCanvas" xmlns:cx="http://schemas.microsoft.com/office/drawing/2014/chartex" xmlns:cx1="http://schemas.microsoft.com/office/drawing/2015/9/8/chartex" xmlns:cx2="http://schemas.microsoft.com/office/drawing/2015/10/21/chartex" xmlns:cx3="http://schemas.microsoft.com/office/drawing/2016/5/9/chartex" xmlns:cx4="http://schemas.microsoft.com/office/drawing/2016/5/10/chartex" xmlns:cx5="http://schemas.microsoft.com/office/drawing/2016/5/11/chartex" xmlns:cx6="http://schemas.microsoft.com/office/drawing/2016/5/12/chartex" xmlns:cx7="http://schemas.microsoft.com/office/drawing/2016/5/13/chartex" xmlns:cx8="http://schemas.microsoft.com/office/drawing/2016/5/14/chartex" xmlns:mc="http://schemas.openxmlformats.org/markup-compatibility/2006" xmlns:aink="http://schemas.microsoft.com/office/drawing/2016/ink" xmlns:am3d="http://schemas.microsoft.com/office/drawing/2017/model3d" xmlns:o="urn:schemas-microsoft-com:office:office" xmlns:oel="http://schemas.microsoft.com/office/2019/extlst" xmlns:r="http://schemas.openxmlformats.org/officeDocument/2006/relationships" xmlns:m="http://schemas.openxmlformats.org/officeDocument/2006/math" xmlns:v="urn:schemas-microsoft-com:vml" xmlns:wp14="http://schemas.microsoft.com/office/word/2010/wordprocessingDrawing" xmlns:wp="http://schemas.openxmlformats.org/drawingml/2006/wordprocessingDrawing" xmlns:w10="urn:schemas-microsoft-com:office:word" xmlns:w="http://schemas.openxmlformats.org/wordprocessingml/2006/main" xmlns:w14="http://schemas.microsoft.com/office/word/2010/wordml" xmlns:w15="http://schemas.microsoft.com/office/word/2012/wordml" xmlns:w16cex="http://schemas.microsoft.com/office/word/2018/wordml/cex" xmlns:w16cid="http://schemas.microsoft.com/office/word/2016/wordml/cid" xmlns:w16="http://schemas.microsoft.com/office/word/2018/wordml" xmlns:w16du="http://schemas.microsoft.com/office/word/2023/wordml/word16du" xmlns:w16sdtdh="http://schemas.microsoft.com/office/word/2020/wordml/sdtdatahash" xmlns:w16se="http://schemas.microsoft.com/office/word/2015/wordml/symex" xmlns:wpg="http://schemas.microsoft.com/office/word/2010/wordprocessingGroup" xmlns:wpi="http://schemas.microsoft.com/office/word/2010/wordprocessingInk" xmlns:wne="http://schemas.microsoft.com/office/word/2006/wordml" xmlns:wps="http://schemas.microsoft.com/office/word/2010/wordprocessingShape" mc:Ignorable="w14 w15 w16se w16cid w16 w16cex w16sdtdh wp14">
   <w:body>
-    <w:p/>
     <w:p>
       <w:r>
         <w:rPr>
           <w:noProof/>
         </w:rPr>
         <w:drawing>
-          <wp:inline distT="0" distB="0" distL="0" distR="0" wp14:anchorId="6266BE73" wp14:editId="5385E2AA">
-            <wp:extent cx="5733415" cy="8054340"/>
-            <wp:effectExtent l="0" t="0" r="635" b="3810"/>
+          <wp:inline distT="0" distB="0" distL="0" distR="0" wp14:anchorId="6266BE73" wp14:editId="796907AE">
+            <wp:extent cx="6429073" cy="9031605"/>
+            <wp:effectExtent l="0" t="0" r="0" b="0"/>
             <wp:docPr id="705360070" name="Picture 1"/>
             <wp:cNvGraphicFramePr>
               <a:graphicFrameLocks xmlns:a="http://schemas.openxmlformats.org/drawingml/2006/main" noChangeAspect="1"/>
@@ -38,7 +37,7 @@
                   <pic:spPr>
                     <a:xfrm>
                       <a:off x="0" y="0"/>
-                      <a:ext cx="5733415" cy="8054340"/>
+                      <a:ext cx="6455502" cy="9068733"/>
                     </a:xfrm>
                     <a:prstGeom prst="rect">
                       <a:avLst/>
@@ -471,6 +470,33 @@
                                   </w:sdtContent>
                                 </w:sdt>
                               </w:p>
+                              <w:p>
+                                <w:pPr>
+                                  <w:pStyle w:val="NoSpacing"/>
+                                  <w:jc w:val="right"/>
+                                  <w:rPr>
+                                    <w:color w:val="595959" w:themeColor="text1" w:themeTint="A6"/>
+                                    <w:sz w:val="18"/>
+                                    <w:szCs w:val="18"/>
+                                  </w:rPr>
+                                </w:pPr>
+                                <w:r>
+                                  <w:rPr>
+                                    <w:color w:val="595959" w:themeColor="text1" w:themeTint="A6"/>
+                                    <w:sz w:val="18"/>
+                                    <w:szCs w:val="18"/>
+                                  </w:rPr>
+                                  <w:t xml:space="preserve">Files: </w:t>
+                                </w:r>
+                                <w:r>
+                                  <w:rPr>
+                                    <w:color w:val="595959" w:themeColor="text1" w:themeTint="A6"/>
+                                    <w:sz w:val="18"/>
+                                    <w:szCs w:val="18"/>
+                                  </w:rPr>
+                                  <w:t>https://github.com/PolydinaF/underpower-rolly-polly</w:t>
+                                </w:r>
+                              </w:p>
                             </w:txbxContent>
                           </wps:txbx>
                           <wps:bodyPr rot="0" spcFirstLastPara="0" vertOverflow="overflow" horzOverflow="overflow" vert="horz" wrap="square" lIns="1600200" tIns="0" rIns="685800" bIns="0" numCol="1" spcCol="0" rtlCol="0" fromWordArt="0" anchor="b" anchorCtr="0" forceAA="0" compatLnSpc="1">
@@ -493,7 +519,11 @@
               </mc:Choice>
               <mc:Fallback>
                 <w:pict>
-                  <v:shape w14:anchorId="26BB8FC2" id="Text Box 152" o:spid="_x0000_s1027" type="#_x0000_t202" style="position:absolute;margin-left:0;margin-top:0;width:8in;height:1in;z-index:251662336;visibility:visible;mso-wrap-style:square;mso-width-percent:941;mso-height-percent:92;mso-top-percent:818;mso-wrap-distance-left:9pt;mso-wrap-distance-top:0;mso-wrap-distance-right:9pt;mso-wrap-distance-bottom:0;mso-position-horizontal:center;mso-position-horizontal-relative:page;mso-position-vertical-relative:page;mso-width-percent:941;mso-height-percent:92;mso-top-percent:818;mso-width-relative:page;mso-height-relative:page;v-text-anchor:bottom" o:gfxdata="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" filled="f" stroked="f" strokeweight=".5pt">
+                  <v:shapetype w14:anchorId="26BB8FC2" id="_x0000_t202" coordsize="21600,21600" o:spt="202" path="m,l,21600r21600,l21600,xe">
+                    <v:stroke joinstyle="miter"/>
+                    <v:path gradientshapeok="t" o:connecttype="rect"/>
+                  </v:shapetype>
+                  <v:shape id="Text Box 152" o:spid="_x0000_s1026" type="#_x0000_t202" style="position:absolute;margin-left:0;margin-top:0;width:8in;height:1in;z-index:251662336;visibility:visible;mso-wrap-style:square;mso-width-percent:941;mso-height-percent:92;mso-top-percent:818;mso-wrap-distance-left:9pt;mso-wrap-distance-top:0;mso-wrap-distance-right:9pt;mso-wrap-distance-bottom:0;mso-position-horizontal:center;mso-position-horizontal-relative:page;mso-position-vertical-relative:page;mso-width-percent:941;mso-height-percent:92;mso-top-percent:818;mso-width-relative:page;mso-height-relative:page;v-text-anchor:bottom" o:gfxdata="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" filled="f" stroked="f" strokeweight=".5pt">
                     <v:textbox inset="126pt,0,54pt,0">
                       <w:txbxContent>
                         <w:sdt>
@@ -567,6 +597,33 @@
                               </w:r>
                             </w:sdtContent>
                           </w:sdt>
+                        </w:p>
+                        <w:p>
+                          <w:pPr>
+                            <w:pStyle w:val="NoSpacing"/>
+                            <w:jc w:val="right"/>
+                            <w:rPr>
+                              <w:color w:val="595959" w:themeColor="text1" w:themeTint="A6"/>
+                              <w:sz w:val="18"/>
+                              <w:szCs w:val="18"/>
+                            </w:rPr>
+                          </w:pPr>
+                          <w:r>
+                            <w:rPr>
+                              <w:color w:val="595959" w:themeColor="text1" w:themeTint="A6"/>
+                              <w:sz w:val="18"/>
+                              <w:szCs w:val="18"/>
+                            </w:rPr>
+                            <w:t xml:space="preserve">Files: </w:t>
+                          </w:r>
+                          <w:r>
+                            <w:rPr>
+                              <w:color w:val="595959" w:themeColor="text1" w:themeTint="A6"/>
+                              <w:sz w:val="18"/>
+                              <w:szCs w:val="18"/>
+                            </w:rPr>
+                            <w:t>https://github.com/PolydinaF/underpower-rolly-polly</w:t>
+                          </w:r>
                         </w:p>
                       </w:txbxContent>
                     </v:textbox>

</xml_diff>